<commit_message>
- Almost everything working, just shifting the highlight annotations now.
</commit_message>
<xml_diff>
--- a/dist/PDF poem after.docx
+++ b/dist/PDF poem after.docx
@@ -4,40 +4,87 @@
   <w:body>
     <w:p>
       <w:pPr>
-        <w:rPr>
-          <w:sz w:val="40"/>
-          <w:szCs w:val="40"/>
-        </w:rPr>
+        <w:pStyle w:val="NormalWeb"/>
       </w:pPr>
       <w:r>
         <w:rPr>
-          <w:sz w:val="40"/>
-          <w:szCs w:val="40"/>
-          <w:lang w:val="en-US"/>
-        </w:rPr>
-        <w:t>E-files</w:t>
-      </w:r>
-      <w:r>
-        <w:rPr>
-          <w:sz w:val="40"/>
-          <w:szCs w:val="40"/>
-        </w:rPr>
-        <w:t>, digital docs so fine</w:t>
-      </w:r>
-      <w:r>
-        <w:rPr>
-          <w:sz w:val="40"/>
-          <w:szCs w:val="40"/>
-          <w:lang w:val="de-AT"/>
-        </w:rPr>
-        <w:t>.</w:t>
-      </w:r>
-      <w:r>
-        <w:rPr>
-          <w:sz w:val="40"/>
-          <w:szCs w:val="40"/>
-        </w:rPr>
-        <w:br w:type="page"/>
+          <w:rFonts w:ascii="Calibri" w:hAnsi="Calibri" w:cs="Calibri"/>
+          <w:sz w:val="40"/>
+          <w:szCs w:val="40"/>
+        </w:rPr>
+        <w:t>E-files, digital docs so fine,</w:t>
+      </w:r>
+      <w:r>
+        <w:rPr>
+          <w:rFonts w:ascii="Calibri" w:hAnsi="Calibri" w:cs="Calibri"/>
+          <w:sz w:val="40"/>
+          <w:szCs w:val="40"/>
+        </w:rPr>
+        <w:br/>
+        <w:t>With pages of text and images combined!</w:t>
+      </w:r>
+      <w:r>
+        <w:rPr>
+          <w:rFonts w:ascii="Calibri" w:hAnsi="Calibri" w:cs="Calibri"/>
+          <w:sz w:val="40"/>
+          <w:szCs w:val="40"/>
+        </w:rPr>
+        <w:br/>
+        <w:t>They travel far and wide,</w:t>
+      </w:r>
+      <w:r>
+        <w:rPr>
+          <w:rFonts w:ascii="Calibri" w:hAnsi="Calibri" w:cs="Calibri"/>
+          <w:sz w:val="40"/>
+          <w:szCs w:val="40"/>
+        </w:rPr>
+        <w:br/>
+        <w:t>Their content secure and locked inside.</w:t>
+      </w:r>
+      <w:r>
+        <w:rPr>
+          <w:rFonts w:ascii="Calibri" w:hAnsi="Calibri" w:cs="Calibri"/>
+          <w:sz w:val="40"/>
+          <w:szCs w:val="40"/>
+        </w:rPr>
+        <w:br/>
+        <w:t>From contracts to e-books, they hold much data, A wealth of wisdom, just a simple touch to get a. Easily accessible, just a click,</w:t>
+      </w:r>
+      <w:r>
+        <w:rPr>
+          <w:rFonts w:ascii="Calibri" w:hAnsi="Calibri" w:cs="Calibri"/>
+          <w:sz w:val="40"/>
+          <w:szCs w:val="40"/>
+        </w:rPr>
+        <w:br/>
+        <w:t>Their versatility, a clever trick.</w:t>
+      </w:r>
+      <w:r>
+        <w:rPr>
+          <w:rFonts w:ascii="Calibri" w:hAnsi="Calibri" w:cs="Calibri"/>
+          <w:sz w:val="40"/>
+          <w:szCs w:val="40"/>
+        </w:rPr>
+        <w:br/>
+        <w:t>No matter the platform, they remain the same, Their format universal, their fame remains in the frame.</w:t>
+      </w:r>
+      <w:r>
+        <w:rPr>
+          <w:rFonts w:ascii="Calibri" w:hAnsi="Calibri" w:cs="Calibri"/>
+          <w:sz w:val="40"/>
+          <w:szCs w:val="40"/>
+        </w:rPr>
+        <w:br/>
+        <w:t>E-files, the future of paper and ink,</w:t>
+      </w:r>
+      <w:r>
+        <w:rPr>
+          <w:rFonts w:ascii="Calibri" w:hAnsi="Calibri" w:cs="Calibri"/>
+          <w:sz w:val="40"/>
+          <w:szCs w:val="40"/>
+        </w:rPr>
+        <w:br/>
+        <w:t xml:space="preserve">Forever altering the way we think. </w:t>
       </w:r>
     </w:p>
     <w:p>
@@ -45,17 +92,57 @@
         <w:rPr>
           <w:sz w:val="40"/>
           <w:szCs w:val="40"/>
-          <w:lang w:val="en-US"/>
         </w:rPr>
       </w:pPr>
       <w:r>
         <w:rPr>
           <w:sz w:val="40"/>
           <w:szCs w:val="40"/>
-          <w:lang w:val="en-US"/>
+        </w:rPr>
+        <w:br w:type="page"/>
+      </w:r>
+    </w:p>
+    <w:p>
+      <w:pPr>
+        <w:pStyle w:val="NormalWeb"/>
+      </w:pPr>
+      <w:r>
+        <w:rPr>
+          <w:rFonts w:ascii="Calibri" w:hAnsi="Calibri" w:cs="Calibri"/>
+          <w:sz w:val="40"/>
+          <w:szCs w:val="40"/>
+          <w:lang w:val="de-AT"/>
         </w:rPr>
         <w:lastRenderedPageBreak/>
-        <w:t>This is a new page added!</w:t>
+        <w:t xml:space="preserve">This </w:t>
+      </w:r>
+      <w:proofErr w:type="spellStart"/>
+      <w:r>
+        <w:rPr>
+          <w:rFonts w:ascii="Calibri" w:hAnsi="Calibri" w:cs="Calibri"/>
+          <w:sz w:val="40"/>
+          <w:szCs w:val="40"/>
+          <w:lang w:val="de-AT"/>
+        </w:rPr>
+        <w:t>page</w:t>
+      </w:r>
+      <w:proofErr w:type="spellEnd"/>
+      <w:r>
+        <w:rPr>
+          <w:rFonts w:ascii="Calibri" w:hAnsi="Calibri" w:cs="Calibri"/>
+          <w:sz w:val="40"/>
+          <w:szCs w:val="40"/>
+          <w:lang w:val="de-AT"/>
+        </w:rPr>
+        <w:t xml:space="preserve"> was added!</w:t>
+      </w:r>
+      <w:r>
+        <w:rPr>
+          <w:rFonts w:ascii="Calibri" w:hAnsi="Calibri" w:cs="Calibri"/>
+          <w:sz w:val="40"/>
+          <w:szCs w:val="40"/>
+        </w:rPr>
+        <w:t xml:space="preserve"> </w:t>
       </w:r>
     </w:p>
     <w:sectPr>
@@ -490,6 +577,20 @@
     <w:semiHidden/>
     <w:unhideWhenUsed/>
   </w:style>
+  <w:style w:type="paragraph" w:styleId="NormalWeb">
+    <w:name w:val="Normal (Web)"/>
+    <w:basedOn w:val="Normal"/>
+    <w:uiPriority w:val="99"/>
+    <w:unhideWhenUsed/>
+    <w:rsid w:val="00DC3C0E"/>
+    <w:pPr>
+      <w:spacing w:before="100" w:beforeAutospacing="1" w:after="100" w:afterAutospacing="1"/>
+    </w:pPr>
+    <w:rPr>
+      <w:rFonts w:ascii="Times New Roman" w:eastAsia="Times New Roman" w:hAnsi="Times New Roman" w:cs="Times New Roman"/>
+      <w:lang w:eastAsia="en-GB"/>
+    </w:rPr>
+  </w:style>
 </w:styles>
 </file>
 

</xml_diff>